<commit_message>
Fixed a typo in Spector's equation for epszz. Got new plots and sent to Dr. Spector.
</commit_message>
<xml_diff>
--- a/docs/2021_07_02- Yerrabelli Spector Equations.docx
+++ b/docs/2021_07_02- Yerrabelli Spector Equations.docx
@@ -1100,13 +1100,7 @@
                   <w:rPr>
                     <w:rFonts w:ascii="Cambria Math" w:eastAsia="Times New Roman" w:hAnsi="Cambria Math" w:cs="Times New Roman"/>
                   </w:rPr>
-                  <m:t>t</m:t>
-                </m:r>
-                <m:r>
-                  <w:rPr>
-                    <w:rFonts w:ascii="Cambria Math" w:eastAsia="Times New Roman" w:hAnsi="Cambria Math" w:cs="Times New Roman"/>
-                  </w:rPr>
-                  <m:t>/</m:t>
+                  <m:t>t/</m:t>
                 </m:r>
                 <m:sSub>
                   <m:sSubPr>
@@ -1167,13 +1161,7 @@
               <w:rPr>
                 <w:rFonts w:eastAsiaTheme="minorEastAsia"/>
               </w:rPr>
-              <w:t xml:space="preserve"> </w:t>
-            </w:r>
-            <w:r>
-              <w:rPr>
-                <w:rFonts w:eastAsiaTheme="minorEastAsia"/>
-              </w:rPr>
-              <w:t>(unitless)</w:t>
+              <w:t xml:space="preserve"> (unitless)</w:t>
             </w:r>
           </w:p>
         </w:tc>
@@ -1394,6 +1382,9 @@
       <m:oMathPara>
         <m:oMath>
           <m:r>
+            <m:rPr>
+              <m:sty m:val="p"/>
+            </m:rPr>
             <w:rPr>
               <w:rFonts w:ascii="Cambria Math" w:hAnsi="Cambria Math"/>
             </w:rPr>
@@ -2735,12 +2726,6 @@
               </m:ctrlPr>
             </m:dPr>
             <m:e>
-              <m:r>
-                <w:rPr>
-                  <w:rFonts w:ascii="Cambria Math" w:eastAsiaTheme="minorEastAsia" w:hAnsi="Cambria Math"/>
-                </w:rPr>
-                <m:t>1-</m:t>
-              </m:r>
               <m:f>
                 <m:fPr>
                   <m:ctrlPr>
@@ -2751,6 +2736,12 @@
                   </m:ctrlPr>
                 </m:fPr>
                 <m:num>
+                  <m:r>
+                    <w:rPr>
+                      <w:rFonts w:ascii="Cambria Math" w:eastAsiaTheme="minorEastAsia" w:hAnsi="Cambria Math"/>
+                    </w:rPr>
+                    <m:t>1-</m:t>
+                  </m:r>
                   <m:func>
                     <m:funcPr>
                       <m:ctrlPr>

</xml_diff>